<commit_message>
New version for product backlog
</commit_message>
<xml_diff>
--- a/complete_work_backup/product-backlog.docx
+++ b/complete_work_backup/product-backlog.docx
@@ -27,6 +27,7 @@
       </w:pPr>
       <w:r>
         <w:rPr>
+          <w:noProof/>
           <w:lang w:val="pt-BR"/>
         </w:rPr>
         <w:drawing>
@@ -129,10 +130,10 @@
           <w:lang w:val="pt-BR"/>
         </w:rPr>
         <w:drawing>
-          <wp:inline distT="0" distB="0" distL="0" distR="0" wp14:anchorId="15EF5F2A" wp14:editId="2D9A996E">
-            <wp:extent cx="5943600" cy="1325880"/>
-            <wp:effectExtent l="0" t="0" r="0" b="7620"/>
-            <wp:docPr id="2062781723" name="Picture 1" descr="A screenshot of a computer&#10;&#10;Description automatically generated"/>
+          <wp:inline distT="0" distB="0" distL="0" distR="0" wp14:anchorId="473032D4" wp14:editId="1A25AFED">
+            <wp:extent cx="5943600" cy="1534795"/>
+            <wp:effectExtent l="0" t="0" r="0" b="8255"/>
+            <wp:docPr id="1985114399" name="Picture 1" descr="A screenshot of a computer&#10;&#10;Description automatically generated"/>
             <wp:cNvGraphicFramePr>
               <a:graphicFrameLocks xmlns:a="http://schemas.openxmlformats.org/drawingml/2006/main" noChangeAspect="1"/>
             </wp:cNvGraphicFramePr>
@@ -140,7 +141,7 @@
               <a:graphicData uri="http://schemas.openxmlformats.org/drawingml/2006/picture">
                 <pic:pic xmlns:pic="http://schemas.openxmlformats.org/drawingml/2006/picture">
                   <pic:nvPicPr>
-                    <pic:cNvPr id="2062781723" name="Picture 1" descr="A screenshot of a computer&#10;&#10;Description automatically generated"/>
+                    <pic:cNvPr id="1985114399" name="Picture 1" descr="A screenshot of a computer&#10;&#10;Description automatically generated"/>
                     <pic:cNvPicPr/>
                   </pic:nvPicPr>
                   <pic:blipFill>
@@ -152,7 +153,7 @@
                   <pic:spPr>
                     <a:xfrm>
                       <a:off x="0" y="0"/>
-                      <a:ext cx="5943600" cy="1325880"/>
+                      <a:ext cx="5943600" cy="1534795"/>
                     </a:xfrm>
                     <a:prstGeom prst="rect">
                       <a:avLst/>
@@ -180,10 +181,10 @@
           <w:lang w:val="pt-BR"/>
         </w:rPr>
         <w:drawing>
-          <wp:inline distT="0" distB="0" distL="0" distR="0" wp14:anchorId="743C0DE6" wp14:editId="75CD4226">
-            <wp:extent cx="5943600" cy="2047240"/>
-            <wp:effectExtent l="0" t="0" r="0" b="0"/>
-            <wp:docPr id="295554953" name="Picture 1" descr="A screenshot of a computer&#10;&#10;Description automatically generated"/>
+          <wp:inline distT="0" distB="0" distL="0" distR="0" wp14:anchorId="6E2B78A6" wp14:editId="26CA786C">
+            <wp:extent cx="5943600" cy="2416810"/>
+            <wp:effectExtent l="0" t="0" r="0" b="2540"/>
+            <wp:docPr id="296277611" name="Picture 1" descr="A screenshot of a computer&#10;&#10;Description automatically generated"/>
             <wp:cNvGraphicFramePr>
               <a:graphicFrameLocks xmlns:a="http://schemas.openxmlformats.org/drawingml/2006/main" noChangeAspect="1"/>
             </wp:cNvGraphicFramePr>
@@ -191,7 +192,7 @@
               <a:graphicData uri="http://schemas.openxmlformats.org/drawingml/2006/picture">
                 <pic:pic xmlns:pic="http://schemas.openxmlformats.org/drawingml/2006/picture">
                   <pic:nvPicPr>
-                    <pic:cNvPr id="295554953" name="Picture 1" descr="A screenshot of a computer&#10;&#10;Description automatically generated"/>
+                    <pic:cNvPr id="296277611" name="Picture 1" descr="A screenshot of a computer&#10;&#10;Description automatically generated"/>
                     <pic:cNvPicPr/>
                   </pic:nvPicPr>
                   <pic:blipFill>
@@ -203,7 +204,7 @@
                   <pic:spPr>
                     <a:xfrm>
                       <a:off x="0" y="0"/>
-                      <a:ext cx="5943600" cy="2047240"/>
+                      <a:ext cx="5943600" cy="2416810"/>
                     </a:xfrm>
                     <a:prstGeom prst="rect">
                       <a:avLst/>
@@ -323,15 +324,6 @@
           <w:lang w:val="pt-BR"/>
         </w:rPr>
       </w:pPr>
-    </w:p>
-    <w:p>
-      <w:pPr>
-        <w:rPr>
-          <w:b/>
-          <w:bCs/>
-          <w:lang w:val="pt-BR"/>
-        </w:rPr>
-      </w:pPr>
       <w:r>
         <w:rPr>
           <w:b/>
@@ -354,6 +346,7 @@
         <w:rPr>
           <w:b/>
           <w:bCs/>
+          <w:noProof/>
           <w:lang w:val="pt-BR"/>
         </w:rPr>
         <w:drawing>
@@ -632,7 +625,15 @@
         </w:numPr>
       </w:pPr>
       <w:r>
-        <w:t>Sync with work schedule apps should not take more than10 seconds</w:t>
+        <w:t xml:space="preserve">Sync with work schedule apps should not take more </w:t>
+      </w:r>
+      <w:proofErr w:type="gramStart"/>
+      <w:r>
+        <w:t>than10</w:t>
+      </w:r>
+      <w:proofErr w:type="gramEnd"/>
+      <w:r>
+        <w:t xml:space="preserve"> seconds</w:t>
       </w:r>
     </w:p>
     <w:p>
@@ -1384,6 +1385,7 @@
   <w:style w:type="character" w:default="1" w:styleId="DefaultParagraphFont">
     <w:name w:val="Default Paragraph Font"/>
     <w:uiPriority w:val="1"/>
+    <w:semiHidden/>
     <w:unhideWhenUsed/>
   </w:style>
   <w:style w:type="table" w:default="1" w:styleId="TableNormal">

</xml_diff>